<commit_message>
Opdateret UC7 - Generer MIDI
</commit_message>
<xml_diff>
--- a/Kravspecifikation/Fully Dressed Use Cases/UC7 - Generér MIDI.docx
+++ b/Kravspecifikation/Fully Dressed Use Cases/UC7 - Generér MIDI.docx
@@ -1023,7 +1023,7 @@
                 <w:szCs w:val="22"/>
                 <w:lang w:eastAsia="ar-SA"/>
               </w:rPr>
-              <w:t>-</w:t>
+              <w:t>–</w:t>
             </w:r>
             <w:r>
               <w:rPr>
@@ -1058,47 +1058,100 @@
                 <w:szCs w:val="22"/>
                 <w:lang w:eastAsia="ar-SA"/>
               </w:rPr>
-              <w:t>Signalet</w:t>
-            </w:r>
-            <w:r>
-              <w:rPr>
-                <w:rFonts w:eastAsia="SimSun" w:cs="Calibri"/>
-                <w:kern w:val="1"/>
-                <w:szCs w:val="22"/>
-                <w:lang w:eastAsia="ar-SA"/>
-              </w:rPr>
-              <w:t xml:space="preserve"> fra konverteringsmodul</w:t>
-            </w:r>
-            <w:r>
-              <w:rPr>
-                <w:rFonts w:eastAsia="SimSun" w:cs="Calibri"/>
-                <w:kern w:val="1"/>
-                <w:szCs w:val="22"/>
-                <w:lang w:eastAsia="ar-SA"/>
-              </w:rPr>
-              <w:t>et</w:t>
-            </w:r>
-            <w:r>
-              <w:rPr>
-                <w:rFonts w:eastAsia="SimSun" w:cs="Calibri"/>
-                <w:kern w:val="1"/>
-                <w:szCs w:val="22"/>
-                <w:lang w:eastAsia="ar-SA"/>
-              </w:rPr>
-              <w:t xml:space="preserve"> sendes til </w:t>
-            </w:r>
-            <w:r>
-              <w:rPr>
-                <w:rFonts w:eastAsia="SimSun" w:cs="Calibri"/>
-                <w:color w:val="FF0000"/>
-                <w:kern w:val="1"/>
-                <w:szCs w:val="22"/>
-                <w:lang w:eastAsia="ar-SA"/>
-              </w:rPr>
-              <w:t>UC8</w:t>
+              <w:t xml:space="preserve">Konverteringsmodulet henter lydpakken ift. Sensorkonfiguration for den </w:t>
+            </w:r>
+            <w:r>
+              <w:rPr>
+                <w:rFonts w:eastAsia="SimSun" w:cs="Calibri"/>
+                <w:kern w:val="1"/>
+                <w:szCs w:val="22"/>
+                <w:lang w:eastAsia="ar-SA"/>
+              </w:rPr>
+              <w:t>pågældende</w:t>
+            </w:r>
+            <w:r>
+              <w:rPr>
+                <w:rFonts w:eastAsia="SimSun" w:cs="Calibri"/>
+                <w:kern w:val="1"/>
+                <w:szCs w:val="22"/>
+                <w:lang w:eastAsia="ar-SA"/>
+              </w:rPr>
+              <w:t xml:space="preserve"> sensor</w:t>
             </w:r>
             <w:bookmarkStart w:id="0" w:name="_GoBack"/>
             <w:bookmarkEnd w:id="0"/>
+            <w:r>
+              <w:rPr>
+                <w:rFonts w:eastAsia="SimSun" w:cs="Calibri"/>
+                <w:kern w:val="1"/>
+                <w:szCs w:val="22"/>
+                <w:lang w:eastAsia="ar-SA"/>
+              </w:rPr>
+              <w:t>.</w:t>
+            </w:r>
+          </w:p>
+          <w:p>
+            <w:pPr>
+              <w:numPr>
+                <w:ilvl w:val="0"/>
+                <w:numId w:val="1"/>
+              </w:numPr>
+              <w:suppressLineNumbers/>
+              <w:suppressAutoHyphens/>
+              <w:spacing w:after="160" w:line="256" w:lineRule="auto"/>
+              <w:rPr>
+                <w:rFonts w:eastAsia="SimSun" w:cs="Calibri"/>
+                <w:kern w:val="1"/>
+                <w:szCs w:val="22"/>
+                <w:lang w:eastAsia="ar-SA"/>
+              </w:rPr>
+            </w:pPr>
+            <w:r>
+              <w:rPr>
+                <w:rFonts w:eastAsia="SimSun" w:cs="Calibri"/>
+                <w:kern w:val="1"/>
+                <w:szCs w:val="22"/>
+                <w:lang w:eastAsia="ar-SA"/>
+              </w:rPr>
+              <w:t>Signalet</w:t>
+            </w:r>
+            <w:r>
+              <w:rPr>
+                <w:rFonts w:eastAsia="SimSun" w:cs="Calibri"/>
+                <w:kern w:val="1"/>
+                <w:szCs w:val="22"/>
+                <w:lang w:eastAsia="ar-SA"/>
+              </w:rPr>
+              <w:t xml:space="preserve"> fra konverteringsmodul</w:t>
+            </w:r>
+            <w:r>
+              <w:rPr>
+                <w:rFonts w:eastAsia="SimSun" w:cs="Calibri"/>
+                <w:kern w:val="1"/>
+                <w:szCs w:val="22"/>
+                <w:lang w:eastAsia="ar-SA"/>
+              </w:rPr>
+              <w:t>et</w:t>
+            </w:r>
+            <w:r>
+              <w:rPr>
+                <w:rFonts w:eastAsia="SimSun" w:cs="Calibri"/>
+                <w:kern w:val="1"/>
+                <w:szCs w:val="22"/>
+                <w:lang w:eastAsia="ar-SA"/>
+              </w:rPr>
+              <w:t xml:space="preserve"> sendes til </w:t>
+            </w:r>
+            <w:r>
+              <w:rPr>
+                <w:rFonts w:eastAsia="SimSun" w:cs="Calibri"/>
+                <w:color w:val="FF0000"/>
+                <w:kern w:val="1"/>
+                <w:szCs w:val="22"/>
+                <w:lang w:eastAsia="ar-SA"/>
+              </w:rPr>
+              <w:t>UC8</w:t>
+            </w:r>
             <w:r>
               <w:rPr>
                 <w:rFonts w:eastAsia="SimSun" w:cs="Calibri"/>
@@ -2453,7 +2506,7 @@
 </file>
 
 <file path=customXml/itemProps1.xml><?xml version="1.0" encoding="utf-8"?>
-<ds:datastoreItem xmlns:ds="http://schemas.openxmlformats.org/officeDocument/2006/customXml" ds:itemID="{9B32B3B4-ABED-4C53-9345-1DED8444C1F9}">
+<ds:datastoreItem xmlns:ds="http://schemas.openxmlformats.org/officeDocument/2006/customXml" ds:itemID="{8074D543-979C-4A4E-B3B5-CD6F45A161D8}">
   <ds:schemaRefs>
     <ds:schemaRef ds:uri="http://schemas.openxmlformats.org/officeDocument/2006/bibliography"/>
   </ds:schemaRefs>

</xml_diff>